<commit_message>
New translations 07_The ants problem - subtitles (format and timing corrected).docx (French)
</commit_message>
<xml_diff>
--- a/video_subtitles/translation/fra/07_The ants problem - subtitles (format and timing corrected).docx
+++ b/video_subtitles/translation/fra/07_The ants problem - subtitles (format and timing corrected).docx
@@ -26,7 +26,7 @@
         <w:rPr>
           <w:b w:val="1"/>
         </w:rPr>
-        <w:t xml:space="preserve">The ants problem - subtitles:</w:t>
+        <w:t xml:space="preserve">Le problème des fourmis - sous-titres :</w:t>
       </w:r>
     </w:p>
     <w:p>
@@ -230,7 +230,7 @@
           <w:shd w:fill="auto" w:val="clear"/>
           <w:vertAlign w:val="baseline"/>
         </w:rPr>
-        <w:t>[Music]</w:t>
+        <w:t>[Musique]</w:t>
       </w:r>
     </w:p>
     <w:p>
@@ -337,7 +337,7 @@
           <w:shd w:fill="auto" w:val="clear"/>
           <w:vertAlign w:val="baseline"/>
         </w:rPr>
-        <w:t xml:space="preserve">okay so the puzzles I'm going to</w:t>
+        <w:t xml:space="preserve">Les énigmes que je vous</w:t>
       </w:r>
     </w:p>
     <w:p>
@@ -444,7 +444,7 @@
           <w:shd w:fill="auto" w:val="clear"/>
           <w:vertAlign w:val="baseline"/>
         </w:rPr>
-        <w:t xml:space="preserve">challenge you with are two basic</w:t>
+        <w:t xml:space="preserve">poserai sont des versions élémentaires</w:t>
       </w:r>
     </w:p>
     <w:p>
@@ -551,7 +551,7 @@
           <w:shd w:fill="auto" w:val="clear"/>
           <w:vertAlign w:val="baseline"/>
         </w:rPr>
-        <w:t xml:space="preserve">versions of a more complicated puzzle</w:t>
+        <w:t xml:space="preserve">d'une énigme plus compliquée</w:t>
       </w:r>
     </w:p>
     <w:p>

</xml_diff>